<commit_message>
bo sung chuc nang xac nhan otp adminX
</commit_message>
<xml_diff>
--- a/bổ sung sql.docx
+++ b/bổ sung sql.docx
@@ -6641,30 +6641,1236 @@
     </w:p>
     <w:p>
       <w:pPr>
-        <w:rPr>
-          <w:b/>
-          <w:bCs/>
-          <w:szCs w:val="26"/>
-        </w:rPr>
-      </w:pPr>
-    </w:p>
-    <w:p>
-      <w:pPr>
-        <w:rPr>
-          <w:b/>
-          <w:bCs/>
-          <w:szCs w:val="26"/>
-        </w:rPr>
-      </w:pPr>
-    </w:p>
-    <w:p>
-      <w:pPr>
-        <w:rPr>
-          <w:b/>
-          <w:bCs/>
-          <w:szCs w:val="26"/>
-        </w:rPr>
-      </w:pPr>
+        <w:jc w:val="center"/>
+        <w:rPr>
+          <w:b/>
+          <w:bCs/>
+          <w:color w:val="FF0000"/>
+          <w:sz w:val="40"/>
+          <w:szCs w:val="40"/>
+        </w:rPr>
+      </w:pPr>
+      <w:r>
+        <w:rPr>
+          <w:b/>
+          <w:bCs/>
+          <w:color w:val="FF0000"/>
+          <w:sz w:val="40"/>
+          <w:szCs w:val="40"/>
+        </w:rPr>
+        <w:lastRenderedPageBreak/>
+        <w:t>11/7/2025</w:t>
+      </w:r>
+    </w:p>
+    <w:p>
+      <w:pPr>
+        <w:autoSpaceDE w:val="0"/>
+        <w:autoSpaceDN w:val="0"/>
+        <w:adjustRightInd w:val="0"/>
+        <w:spacing w:after="0" w:line="240" w:lineRule="auto"/>
+        <w:jc w:val="left"/>
+        <w:rPr>
+          <w:rFonts w:ascii="Consolas" w:hAnsi="Consolas" w:cs="Consolas"/>
+          <w:color w:val="000000"/>
+          <w:sz w:val="19"/>
+          <w:szCs w:val="19"/>
+        </w:rPr>
+      </w:pPr>
+      <w:r>
+        <w:rPr>
+          <w:rFonts w:ascii="Consolas" w:hAnsi="Consolas" w:cs="Consolas"/>
+          <w:color w:val="008000"/>
+          <w:sz w:val="19"/>
+          <w:szCs w:val="19"/>
+        </w:rPr>
+        <w:t>--Thêm bảng OTP_XACNHAN để lưu mã OTP, phục vụ cho việc login của admin</w:t>
+      </w:r>
+    </w:p>
+    <w:p>
+      <w:pPr>
+        <w:autoSpaceDE w:val="0"/>
+        <w:autoSpaceDN w:val="0"/>
+        <w:adjustRightInd w:val="0"/>
+        <w:spacing w:after="0" w:line="240" w:lineRule="auto"/>
+        <w:jc w:val="left"/>
+        <w:rPr>
+          <w:rFonts w:ascii="Consolas" w:hAnsi="Consolas" w:cs="Consolas"/>
+          <w:color w:val="000000"/>
+          <w:sz w:val="19"/>
+          <w:szCs w:val="19"/>
+        </w:rPr>
+      </w:pPr>
+      <w:r>
+        <w:rPr>
+          <w:rFonts w:ascii="Consolas" w:hAnsi="Consolas" w:cs="Consolas"/>
+          <w:color w:val="0000FF"/>
+          <w:sz w:val="19"/>
+          <w:szCs w:val="19"/>
+        </w:rPr>
+        <w:t>CREATE</w:t>
+      </w:r>
+      <w:r>
+        <w:rPr>
+          <w:rFonts w:ascii="Consolas" w:hAnsi="Consolas" w:cs="Consolas"/>
+          <w:color w:val="000000"/>
+          <w:sz w:val="19"/>
+          <w:szCs w:val="19"/>
+        </w:rPr>
+        <w:t xml:space="preserve"> </w:t>
+      </w:r>
+      <w:r>
+        <w:rPr>
+          <w:rFonts w:ascii="Consolas" w:hAnsi="Consolas" w:cs="Consolas"/>
+          <w:color w:val="0000FF"/>
+          <w:sz w:val="19"/>
+          <w:szCs w:val="19"/>
+        </w:rPr>
+        <w:t>TABLE</w:t>
+      </w:r>
+      <w:r>
+        <w:rPr>
+          <w:rFonts w:ascii="Consolas" w:hAnsi="Consolas" w:cs="Consolas"/>
+          <w:color w:val="000000"/>
+          <w:sz w:val="19"/>
+          <w:szCs w:val="19"/>
+        </w:rPr>
+        <w:t xml:space="preserve"> OTP_XACNHAN</w:t>
+      </w:r>
+      <w:r>
+        <w:rPr>
+          <w:rFonts w:ascii="Consolas" w:hAnsi="Consolas" w:cs="Consolas"/>
+          <w:color w:val="0000FF"/>
+          <w:sz w:val="19"/>
+          <w:szCs w:val="19"/>
+        </w:rPr>
+        <w:t xml:space="preserve"> </w:t>
+      </w:r>
+      <w:r>
+        <w:rPr>
+          <w:rFonts w:ascii="Consolas" w:hAnsi="Consolas" w:cs="Consolas"/>
+          <w:color w:val="808080"/>
+          <w:sz w:val="19"/>
+          <w:szCs w:val="19"/>
+        </w:rPr>
+        <w:t>(</w:t>
+      </w:r>
+    </w:p>
+    <w:p>
+      <w:pPr>
+        <w:autoSpaceDE w:val="0"/>
+        <w:autoSpaceDN w:val="0"/>
+        <w:adjustRightInd w:val="0"/>
+        <w:spacing w:after="0" w:line="240" w:lineRule="auto"/>
+        <w:jc w:val="left"/>
+        <w:rPr>
+          <w:rFonts w:ascii="Consolas" w:hAnsi="Consolas" w:cs="Consolas"/>
+          <w:color w:val="000000"/>
+          <w:sz w:val="19"/>
+          <w:szCs w:val="19"/>
+        </w:rPr>
+      </w:pPr>
+      <w:r>
+        <w:rPr>
+          <w:rFonts w:ascii="Consolas" w:hAnsi="Consolas" w:cs="Consolas"/>
+          <w:color w:val="000000"/>
+          <w:sz w:val="19"/>
+          <w:szCs w:val="19"/>
+        </w:rPr>
+        <w:t xml:space="preserve">    Username </w:t>
+      </w:r>
+      <w:r>
+        <w:rPr>
+          <w:rFonts w:ascii="Consolas" w:hAnsi="Consolas" w:cs="Consolas"/>
+          <w:color w:val="0000FF"/>
+          <w:sz w:val="19"/>
+          <w:szCs w:val="19"/>
+        </w:rPr>
+        <w:t>NVARCHAR</w:t>
+      </w:r>
+      <w:r>
+        <w:rPr>
+          <w:rFonts w:ascii="Consolas" w:hAnsi="Consolas" w:cs="Consolas"/>
+          <w:color w:val="808080"/>
+          <w:sz w:val="19"/>
+          <w:szCs w:val="19"/>
+        </w:rPr>
+        <w:t>(</w:t>
+      </w:r>
+      <w:r>
+        <w:rPr>
+          <w:rFonts w:ascii="Consolas" w:hAnsi="Consolas" w:cs="Consolas"/>
+          <w:color w:val="000000"/>
+          <w:sz w:val="19"/>
+          <w:szCs w:val="19"/>
+        </w:rPr>
+        <w:t>50</w:t>
+      </w:r>
+      <w:r>
+        <w:rPr>
+          <w:rFonts w:ascii="Consolas" w:hAnsi="Consolas" w:cs="Consolas"/>
+          <w:color w:val="808080"/>
+          <w:sz w:val="19"/>
+          <w:szCs w:val="19"/>
+        </w:rPr>
+        <w:t>)</w:t>
+      </w:r>
+      <w:r>
+        <w:rPr>
+          <w:rFonts w:ascii="Consolas" w:hAnsi="Consolas" w:cs="Consolas"/>
+          <w:color w:val="000000"/>
+          <w:sz w:val="19"/>
+          <w:szCs w:val="19"/>
+        </w:rPr>
+        <w:t xml:space="preserve"> </w:t>
+      </w:r>
+      <w:r>
+        <w:rPr>
+          <w:rFonts w:ascii="Consolas" w:hAnsi="Consolas" w:cs="Consolas"/>
+          <w:color w:val="808080"/>
+          <w:sz w:val="19"/>
+          <w:szCs w:val="19"/>
+        </w:rPr>
+        <w:t>NULL,</w:t>
+      </w:r>
+      <w:r>
+        <w:rPr>
+          <w:rFonts w:ascii="Consolas" w:hAnsi="Consolas" w:cs="Consolas"/>
+          <w:color w:val="000000"/>
+          <w:sz w:val="19"/>
+          <w:szCs w:val="19"/>
+        </w:rPr>
+        <w:t xml:space="preserve">         </w:t>
+      </w:r>
+      <w:r>
+        <w:rPr>
+          <w:rFonts w:ascii="Consolas" w:hAnsi="Consolas" w:cs="Consolas"/>
+          <w:color w:val="008000"/>
+          <w:sz w:val="19"/>
+          <w:szCs w:val="19"/>
+        </w:rPr>
+        <w:t>-- Tài khoản xác nhận</w:t>
+      </w:r>
+    </w:p>
+    <w:p>
+      <w:pPr>
+        <w:autoSpaceDE w:val="0"/>
+        <w:autoSpaceDN w:val="0"/>
+        <w:adjustRightInd w:val="0"/>
+        <w:spacing w:after="0" w:line="240" w:lineRule="auto"/>
+        <w:jc w:val="left"/>
+        <w:rPr>
+          <w:rFonts w:ascii="Consolas" w:hAnsi="Consolas" w:cs="Consolas"/>
+          <w:color w:val="000000"/>
+          <w:sz w:val="19"/>
+          <w:szCs w:val="19"/>
+        </w:rPr>
+      </w:pPr>
+      <w:r>
+        <w:rPr>
+          <w:rFonts w:ascii="Consolas" w:hAnsi="Consolas" w:cs="Consolas"/>
+          <w:color w:val="000000"/>
+          <w:sz w:val="19"/>
+          <w:szCs w:val="19"/>
+        </w:rPr>
+        <w:t xml:space="preserve">    Email </w:t>
+      </w:r>
+      <w:r>
+        <w:rPr>
+          <w:rFonts w:ascii="Consolas" w:hAnsi="Consolas" w:cs="Consolas"/>
+          <w:color w:val="0000FF"/>
+          <w:sz w:val="19"/>
+          <w:szCs w:val="19"/>
+        </w:rPr>
+        <w:t>NVARCHAR</w:t>
+      </w:r>
+      <w:r>
+        <w:rPr>
+          <w:rFonts w:ascii="Consolas" w:hAnsi="Consolas" w:cs="Consolas"/>
+          <w:color w:val="808080"/>
+          <w:sz w:val="19"/>
+          <w:szCs w:val="19"/>
+        </w:rPr>
+        <w:t>(</w:t>
+      </w:r>
+      <w:r>
+        <w:rPr>
+          <w:rFonts w:ascii="Consolas" w:hAnsi="Consolas" w:cs="Consolas"/>
+          <w:color w:val="000000"/>
+          <w:sz w:val="19"/>
+          <w:szCs w:val="19"/>
+        </w:rPr>
+        <w:t>100</w:t>
+      </w:r>
+      <w:r>
+        <w:rPr>
+          <w:rFonts w:ascii="Consolas" w:hAnsi="Consolas" w:cs="Consolas"/>
+          <w:color w:val="808080"/>
+          <w:sz w:val="19"/>
+          <w:szCs w:val="19"/>
+        </w:rPr>
+        <w:t>)</w:t>
+      </w:r>
+      <w:r>
+        <w:rPr>
+          <w:rFonts w:ascii="Consolas" w:hAnsi="Consolas" w:cs="Consolas"/>
+          <w:color w:val="000000"/>
+          <w:sz w:val="19"/>
+          <w:szCs w:val="19"/>
+        </w:rPr>
+        <w:t xml:space="preserve"> </w:t>
+      </w:r>
+      <w:r>
+        <w:rPr>
+          <w:rFonts w:ascii="Consolas" w:hAnsi="Consolas" w:cs="Consolas"/>
+          <w:color w:val="808080"/>
+          <w:sz w:val="19"/>
+          <w:szCs w:val="19"/>
+        </w:rPr>
+        <w:t>NULL,</w:t>
+      </w:r>
+      <w:r>
+        <w:rPr>
+          <w:rFonts w:ascii="Consolas" w:hAnsi="Consolas" w:cs="Consolas"/>
+          <w:color w:val="000000"/>
+          <w:sz w:val="19"/>
+          <w:szCs w:val="19"/>
+        </w:rPr>
+        <w:t xml:space="preserve">           </w:t>
+      </w:r>
+      <w:r>
+        <w:rPr>
+          <w:rFonts w:ascii="Consolas" w:hAnsi="Consolas" w:cs="Consolas"/>
+          <w:color w:val="008000"/>
+          <w:sz w:val="19"/>
+          <w:szCs w:val="19"/>
+        </w:rPr>
+        <w:t>-- Email để gửi OTP</w:t>
+      </w:r>
+    </w:p>
+    <w:p>
+      <w:pPr>
+        <w:autoSpaceDE w:val="0"/>
+        <w:autoSpaceDN w:val="0"/>
+        <w:adjustRightInd w:val="0"/>
+        <w:spacing w:after="0" w:line="240" w:lineRule="auto"/>
+        <w:jc w:val="left"/>
+        <w:rPr>
+          <w:rFonts w:ascii="Consolas" w:hAnsi="Consolas" w:cs="Consolas"/>
+          <w:color w:val="000000"/>
+          <w:sz w:val="19"/>
+          <w:szCs w:val="19"/>
+        </w:rPr>
+      </w:pPr>
+      <w:r>
+        <w:rPr>
+          <w:rFonts w:ascii="Consolas" w:hAnsi="Consolas" w:cs="Consolas"/>
+          <w:color w:val="000000"/>
+          <w:sz w:val="19"/>
+          <w:szCs w:val="19"/>
+        </w:rPr>
+        <w:t xml:space="preserve">    MaOTP </w:t>
+      </w:r>
+      <w:r>
+        <w:rPr>
+          <w:rFonts w:ascii="Consolas" w:hAnsi="Consolas" w:cs="Consolas"/>
+          <w:color w:val="0000FF"/>
+          <w:sz w:val="19"/>
+          <w:szCs w:val="19"/>
+        </w:rPr>
+        <w:t>NVARCHAR</w:t>
+      </w:r>
+      <w:r>
+        <w:rPr>
+          <w:rFonts w:ascii="Consolas" w:hAnsi="Consolas" w:cs="Consolas"/>
+          <w:color w:val="808080"/>
+          <w:sz w:val="19"/>
+          <w:szCs w:val="19"/>
+        </w:rPr>
+        <w:t>(</w:t>
+      </w:r>
+      <w:r>
+        <w:rPr>
+          <w:rFonts w:ascii="Consolas" w:hAnsi="Consolas" w:cs="Consolas"/>
+          <w:color w:val="000000"/>
+          <w:sz w:val="19"/>
+          <w:szCs w:val="19"/>
+        </w:rPr>
+        <w:t>6</w:t>
+      </w:r>
+      <w:r>
+        <w:rPr>
+          <w:rFonts w:ascii="Consolas" w:hAnsi="Consolas" w:cs="Consolas"/>
+          <w:color w:val="808080"/>
+          <w:sz w:val="19"/>
+          <w:szCs w:val="19"/>
+        </w:rPr>
+        <w:t>)</w:t>
+      </w:r>
+      <w:r>
+        <w:rPr>
+          <w:rFonts w:ascii="Consolas" w:hAnsi="Consolas" w:cs="Consolas"/>
+          <w:color w:val="000000"/>
+          <w:sz w:val="19"/>
+          <w:szCs w:val="19"/>
+        </w:rPr>
+        <w:t xml:space="preserve"> </w:t>
+      </w:r>
+      <w:r>
+        <w:rPr>
+          <w:rFonts w:ascii="Consolas" w:hAnsi="Consolas" w:cs="Consolas"/>
+          <w:color w:val="808080"/>
+          <w:sz w:val="19"/>
+          <w:szCs w:val="19"/>
+        </w:rPr>
+        <w:t>NULL,</w:t>
+      </w:r>
+      <w:r>
+        <w:rPr>
+          <w:rFonts w:ascii="Consolas" w:hAnsi="Consolas" w:cs="Consolas"/>
+          <w:color w:val="000000"/>
+          <w:sz w:val="19"/>
+          <w:szCs w:val="19"/>
+        </w:rPr>
+        <w:t xml:space="preserve">             </w:t>
+      </w:r>
+      <w:r>
+        <w:rPr>
+          <w:rFonts w:ascii="Consolas" w:hAnsi="Consolas" w:cs="Consolas"/>
+          <w:color w:val="008000"/>
+          <w:sz w:val="19"/>
+          <w:szCs w:val="19"/>
+        </w:rPr>
+        <w:t>-- Mã OTP 6 chữ số</w:t>
+      </w:r>
+    </w:p>
+    <w:p>
+      <w:pPr>
+        <w:autoSpaceDE w:val="0"/>
+        <w:autoSpaceDN w:val="0"/>
+        <w:adjustRightInd w:val="0"/>
+        <w:spacing w:after="0" w:line="240" w:lineRule="auto"/>
+        <w:jc w:val="left"/>
+        <w:rPr>
+          <w:rFonts w:ascii="Consolas" w:hAnsi="Consolas" w:cs="Consolas"/>
+          <w:color w:val="000000"/>
+          <w:sz w:val="19"/>
+          <w:szCs w:val="19"/>
+        </w:rPr>
+      </w:pPr>
+      <w:r>
+        <w:rPr>
+          <w:rFonts w:ascii="Consolas" w:hAnsi="Consolas" w:cs="Consolas"/>
+          <w:color w:val="000000"/>
+          <w:sz w:val="19"/>
+          <w:szCs w:val="19"/>
+        </w:rPr>
+        <w:t xml:space="preserve">    ThoiGianTao </w:t>
+      </w:r>
+      <w:r>
+        <w:rPr>
+          <w:rFonts w:ascii="Consolas" w:hAnsi="Consolas" w:cs="Consolas"/>
+          <w:color w:val="0000FF"/>
+          <w:sz w:val="19"/>
+          <w:szCs w:val="19"/>
+        </w:rPr>
+        <w:t>DATETIME</w:t>
+      </w:r>
+      <w:r>
+        <w:rPr>
+          <w:rFonts w:ascii="Consolas" w:hAnsi="Consolas" w:cs="Consolas"/>
+          <w:color w:val="000000"/>
+          <w:sz w:val="19"/>
+          <w:szCs w:val="19"/>
+        </w:rPr>
+        <w:t xml:space="preserve"> </w:t>
+      </w:r>
+      <w:r>
+        <w:rPr>
+          <w:rFonts w:ascii="Consolas" w:hAnsi="Consolas" w:cs="Consolas"/>
+          <w:color w:val="0000FF"/>
+          <w:sz w:val="19"/>
+          <w:szCs w:val="19"/>
+        </w:rPr>
+        <w:t>DEFAULT</w:t>
+      </w:r>
+      <w:r>
+        <w:rPr>
+          <w:rFonts w:ascii="Consolas" w:hAnsi="Consolas" w:cs="Consolas"/>
+          <w:color w:val="000000"/>
+          <w:sz w:val="19"/>
+          <w:szCs w:val="19"/>
+        </w:rPr>
+        <w:t xml:space="preserve"> </w:t>
+      </w:r>
+      <w:r>
+        <w:rPr>
+          <w:rFonts w:ascii="Consolas" w:hAnsi="Consolas" w:cs="Consolas"/>
+          <w:color w:val="FF00FF"/>
+          <w:sz w:val="19"/>
+          <w:szCs w:val="19"/>
+        </w:rPr>
+        <w:t>GETDATE</w:t>
+      </w:r>
+      <w:r>
+        <w:rPr>
+          <w:rFonts w:ascii="Consolas" w:hAnsi="Consolas" w:cs="Consolas"/>
+          <w:color w:val="808080"/>
+          <w:sz w:val="19"/>
+          <w:szCs w:val="19"/>
+        </w:rPr>
+        <w:t>(),</w:t>
+      </w:r>
+      <w:r>
+        <w:rPr>
+          <w:rFonts w:ascii="Consolas" w:hAnsi="Consolas" w:cs="Consolas"/>
+          <w:color w:val="000000"/>
+          <w:sz w:val="19"/>
+          <w:szCs w:val="19"/>
+        </w:rPr>
+        <w:t xml:space="preserve"> </w:t>
+      </w:r>
+      <w:r>
+        <w:rPr>
+          <w:rFonts w:ascii="Consolas" w:hAnsi="Consolas" w:cs="Consolas"/>
+          <w:color w:val="008000"/>
+          <w:sz w:val="19"/>
+          <w:szCs w:val="19"/>
+        </w:rPr>
+        <w:t>-- Thời gian tạo mã</w:t>
+      </w:r>
+    </w:p>
+    <w:p>
+      <w:pPr>
+        <w:autoSpaceDE w:val="0"/>
+        <w:autoSpaceDN w:val="0"/>
+        <w:adjustRightInd w:val="0"/>
+        <w:spacing w:after="0" w:line="240" w:lineRule="auto"/>
+        <w:jc w:val="left"/>
+        <w:rPr>
+          <w:rFonts w:ascii="Consolas" w:hAnsi="Consolas" w:cs="Consolas"/>
+          <w:color w:val="000000"/>
+          <w:sz w:val="19"/>
+          <w:szCs w:val="19"/>
+        </w:rPr>
+      </w:pPr>
+      <w:r>
+        <w:rPr>
+          <w:rFonts w:ascii="Consolas" w:hAnsi="Consolas" w:cs="Consolas"/>
+          <w:color w:val="000000"/>
+          <w:sz w:val="19"/>
+          <w:szCs w:val="19"/>
+        </w:rPr>
+        <w:t xml:space="preserve">    TrangThai </w:t>
+      </w:r>
+      <w:r>
+        <w:rPr>
+          <w:rFonts w:ascii="Consolas" w:hAnsi="Consolas" w:cs="Consolas"/>
+          <w:color w:val="0000FF"/>
+          <w:sz w:val="19"/>
+          <w:szCs w:val="19"/>
+        </w:rPr>
+        <w:t>NVARCHAR</w:t>
+      </w:r>
+      <w:r>
+        <w:rPr>
+          <w:rFonts w:ascii="Consolas" w:hAnsi="Consolas" w:cs="Consolas"/>
+          <w:color w:val="808080"/>
+          <w:sz w:val="19"/>
+          <w:szCs w:val="19"/>
+        </w:rPr>
+        <w:t>(</w:t>
+      </w:r>
+      <w:r>
+        <w:rPr>
+          <w:rFonts w:ascii="Consolas" w:hAnsi="Consolas" w:cs="Consolas"/>
+          <w:color w:val="000000"/>
+          <w:sz w:val="19"/>
+          <w:szCs w:val="19"/>
+        </w:rPr>
+        <w:t>20</w:t>
+      </w:r>
+      <w:r>
+        <w:rPr>
+          <w:rFonts w:ascii="Consolas" w:hAnsi="Consolas" w:cs="Consolas"/>
+          <w:color w:val="808080"/>
+          <w:sz w:val="19"/>
+          <w:szCs w:val="19"/>
+        </w:rPr>
+        <w:t>)</w:t>
+      </w:r>
+      <w:r>
+        <w:rPr>
+          <w:rFonts w:ascii="Consolas" w:hAnsi="Consolas" w:cs="Consolas"/>
+          <w:color w:val="000000"/>
+          <w:sz w:val="19"/>
+          <w:szCs w:val="19"/>
+        </w:rPr>
+        <w:t xml:space="preserve"> </w:t>
+      </w:r>
+      <w:r>
+        <w:rPr>
+          <w:rFonts w:ascii="Consolas" w:hAnsi="Consolas" w:cs="Consolas"/>
+          <w:color w:val="0000FF"/>
+          <w:sz w:val="19"/>
+          <w:szCs w:val="19"/>
+        </w:rPr>
+        <w:t>DEFAULT</w:t>
+      </w:r>
+      <w:r>
+        <w:rPr>
+          <w:rFonts w:ascii="Consolas" w:hAnsi="Consolas" w:cs="Consolas"/>
+          <w:color w:val="000000"/>
+          <w:sz w:val="19"/>
+          <w:szCs w:val="19"/>
+        </w:rPr>
+        <w:t xml:space="preserve"> </w:t>
+      </w:r>
+      <w:r>
+        <w:rPr>
+          <w:rFonts w:ascii="Consolas" w:hAnsi="Consolas" w:cs="Consolas"/>
+          <w:color w:val="FF0000"/>
+          <w:sz w:val="19"/>
+          <w:szCs w:val="19"/>
+        </w:rPr>
+        <w:t>N'Chưa dùng'</w:t>
+      </w:r>
+      <w:r>
+        <w:rPr>
+          <w:rFonts w:ascii="Consolas" w:hAnsi="Consolas" w:cs="Consolas"/>
+          <w:color w:val="000000"/>
+          <w:sz w:val="19"/>
+          <w:szCs w:val="19"/>
+        </w:rPr>
+        <w:t xml:space="preserve"> </w:t>
+      </w:r>
+      <w:r>
+        <w:rPr>
+          <w:rFonts w:ascii="Consolas" w:hAnsi="Consolas" w:cs="Consolas"/>
+          <w:color w:val="008000"/>
+          <w:sz w:val="19"/>
+          <w:szCs w:val="19"/>
+        </w:rPr>
+        <w:t>-- Trạng thái: 'Chưa dùng' | 'Đã dùng'</w:t>
+      </w:r>
+    </w:p>
+    <w:p>
+      <w:pPr>
+        <w:rPr>
+          <w:rFonts w:ascii="Consolas" w:hAnsi="Consolas" w:cs="Consolas"/>
+          <w:color w:val="808080"/>
+          <w:sz w:val="19"/>
+          <w:szCs w:val="19"/>
+        </w:rPr>
+      </w:pPr>
+      <w:r>
+        <w:rPr>
+          <w:rFonts w:ascii="Consolas" w:hAnsi="Consolas" w:cs="Consolas"/>
+          <w:color w:val="808080"/>
+          <w:sz w:val="19"/>
+          <w:szCs w:val="19"/>
+        </w:rPr>
+        <w:t>);</w:t>
+      </w:r>
+    </w:p>
+    <w:p>
+      <w:pPr>
+        <w:autoSpaceDE w:val="0"/>
+        <w:autoSpaceDN w:val="0"/>
+        <w:adjustRightInd w:val="0"/>
+        <w:spacing w:after="0" w:line="240" w:lineRule="auto"/>
+        <w:jc w:val="left"/>
+        <w:rPr>
+          <w:rFonts w:ascii="Consolas" w:hAnsi="Consolas" w:cs="Consolas"/>
+          <w:color w:val="000000"/>
+          <w:sz w:val="19"/>
+          <w:szCs w:val="19"/>
+        </w:rPr>
+      </w:pPr>
+      <w:r>
+        <w:rPr>
+          <w:rFonts w:ascii="Consolas" w:hAnsi="Consolas" w:cs="Consolas"/>
+          <w:color w:val="008000"/>
+          <w:sz w:val="19"/>
+          <w:szCs w:val="19"/>
+        </w:rPr>
+        <w:t>--trigger xóa mã otp khi mã mới thêm vào</w:t>
+      </w:r>
+    </w:p>
+    <w:p>
+      <w:pPr>
+        <w:autoSpaceDE w:val="0"/>
+        <w:autoSpaceDN w:val="0"/>
+        <w:adjustRightInd w:val="0"/>
+        <w:spacing w:after="0" w:line="240" w:lineRule="auto"/>
+        <w:jc w:val="left"/>
+        <w:rPr>
+          <w:rFonts w:ascii="Consolas" w:hAnsi="Consolas" w:cs="Consolas"/>
+          <w:color w:val="000000"/>
+          <w:sz w:val="19"/>
+          <w:szCs w:val="19"/>
+        </w:rPr>
+      </w:pPr>
+      <w:r>
+        <w:rPr>
+          <w:rFonts w:ascii="Consolas" w:hAnsi="Consolas" w:cs="Consolas"/>
+          <w:color w:val="0000FF"/>
+          <w:sz w:val="19"/>
+          <w:szCs w:val="19"/>
+        </w:rPr>
+        <w:t>CREATE</w:t>
+      </w:r>
+      <w:r>
+        <w:rPr>
+          <w:rFonts w:ascii="Consolas" w:hAnsi="Consolas" w:cs="Consolas"/>
+          <w:color w:val="000000"/>
+          <w:sz w:val="19"/>
+          <w:szCs w:val="19"/>
+        </w:rPr>
+        <w:t xml:space="preserve"> </w:t>
+      </w:r>
+      <w:r>
+        <w:rPr>
+          <w:rFonts w:ascii="Consolas" w:hAnsi="Consolas" w:cs="Consolas"/>
+          <w:color w:val="0000FF"/>
+          <w:sz w:val="19"/>
+          <w:szCs w:val="19"/>
+        </w:rPr>
+        <w:t>TRIGGER</w:t>
+      </w:r>
+      <w:r>
+        <w:rPr>
+          <w:rFonts w:ascii="Consolas" w:hAnsi="Consolas" w:cs="Consolas"/>
+          <w:color w:val="000000"/>
+          <w:sz w:val="19"/>
+          <w:szCs w:val="19"/>
+        </w:rPr>
+        <w:t xml:space="preserve"> trg_Delete_OTP_HetHan</w:t>
+      </w:r>
+    </w:p>
+    <w:p>
+      <w:pPr>
+        <w:autoSpaceDE w:val="0"/>
+        <w:autoSpaceDN w:val="0"/>
+        <w:adjustRightInd w:val="0"/>
+        <w:spacing w:after="0" w:line="240" w:lineRule="auto"/>
+        <w:jc w:val="left"/>
+        <w:rPr>
+          <w:rFonts w:ascii="Consolas" w:hAnsi="Consolas" w:cs="Consolas"/>
+          <w:color w:val="000000"/>
+          <w:sz w:val="19"/>
+          <w:szCs w:val="19"/>
+        </w:rPr>
+      </w:pPr>
+      <w:r>
+        <w:rPr>
+          <w:rFonts w:ascii="Consolas" w:hAnsi="Consolas" w:cs="Consolas"/>
+          <w:color w:val="0000FF"/>
+          <w:sz w:val="19"/>
+          <w:szCs w:val="19"/>
+        </w:rPr>
+        <w:t>ON</w:t>
+      </w:r>
+      <w:r>
+        <w:rPr>
+          <w:rFonts w:ascii="Consolas" w:hAnsi="Consolas" w:cs="Consolas"/>
+          <w:color w:val="000000"/>
+          <w:sz w:val="19"/>
+          <w:szCs w:val="19"/>
+        </w:rPr>
+        <w:t xml:space="preserve"> OTP_XACNHAN</w:t>
+      </w:r>
+    </w:p>
+    <w:p>
+      <w:pPr>
+        <w:autoSpaceDE w:val="0"/>
+        <w:autoSpaceDN w:val="0"/>
+        <w:adjustRightInd w:val="0"/>
+        <w:spacing w:after="0" w:line="240" w:lineRule="auto"/>
+        <w:jc w:val="left"/>
+        <w:rPr>
+          <w:rFonts w:ascii="Consolas" w:hAnsi="Consolas" w:cs="Consolas"/>
+          <w:color w:val="000000"/>
+          <w:sz w:val="19"/>
+          <w:szCs w:val="19"/>
+        </w:rPr>
+      </w:pPr>
+      <w:r>
+        <w:rPr>
+          <w:rFonts w:ascii="Consolas" w:hAnsi="Consolas" w:cs="Consolas"/>
+          <w:color w:val="0000FF"/>
+          <w:sz w:val="19"/>
+          <w:szCs w:val="19"/>
+        </w:rPr>
+        <w:t>AFTER</w:t>
+      </w:r>
+      <w:r>
+        <w:rPr>
+          <w:rFonts w:ascii="Consolas" w:hAnsi="Consolas" w:cs="Consolas"/>
+          <w:color w:val="000000"/>
+          <w:sz w:val="19"/>
+          <w:szCs w:val="19"/>
+        </w:rPr>
+        <w:t xml:space="preserve"> </w:t>
+      </w:r>
+      <w:r>
+        <w:rPr>
+          <w:rFonts w:ascii="Consolas" w:hAnsi="Consolas" w:cs="Consolas"/>
+          <w:color w:val="0000FF"/>
+          <w:sz w:val="19"/>
+          <w:szCs w:val="19"/>
+        </w:rPr>
+        <w:t>INSERT</w:t>
+      </w:r>
+    </w:p>
+    <w:p>
+      <w:pPr>
+        <w:autoSpaceDE w:val="0"/>
+        <w:autoSpaceDN w:val="0"/>
+        <w:adjustRightInd w:val="0"/>
+        <w:spacing w:after="0" w:line="240" w:lineRule="auto"/>
+        <w:jc w:val="left"/>
+        <w:rPr>
+          <w:rFonts w:ascii="Consolas" w:hAnsi="Consolas" w:cs="Consolas"/>
+          <w:color w:val="000000"/>
+          <w:sz w:val="19"/>
+          <w:szCs w:val="19"/>
+        </w:rPr>
+      </w:pPr>
+      <w:r>
+        <w:rPr>
+          <w:rFonts w:ascii="Consolas" w:hAnsi="Consolas" w:cs="Consolas"/>
+          <w:color w:val="0000FF"/>
+          <w:sz w:val="19"/>
+          <w:szCs w:val="19"/>
+        </w:rPr>
+        <w:t>AS</w:t>
+      </w:r>
+    </w:p>
+    <w:p>
+      <w:pPr>
+        <w:autoSpaceDE w:val="0"/>
+        <w:autoSpaceDN w:val="0"/>
+        <w:adjustRightInd w:val="0"/>
+        <w:spacing w:after="0" w:line="240" w:lineRule="auto"/>
+        <w:jc w:val="left"/>
+        <w:rPr>
+          <w:rFonts w:ascii="Consolas" w:hAnsi="Consolas" w:cs="Consolas"/>
+          <w:color w:val="000000"/>
+          <w:sz w:val="19"/>
+          <w:szCs w:val="19"/>
+        </w:rPr>
+      </w:pPr>
+      <w:r>
+        <w:rPr>
+          <w:rFonts w:ascii="Consolas" w:hAnsi="Consolas" w:cs="Consolas"/>
+          <w:color w:val="0000FF"/>
+          <w:sz w:val="19"/>
+          <w:szCs w:val="19"/>
+        </w:rPr>
+        <w:t>BEGIN</w:t>
+      </w:r>
+    </w:p>
+    <w:p>
+      <w:pPr>
+        <w:autoSpaceDE w:val="0"/>
+        <w:autoSpaceDN w:val="0"/>
+        <w:adjustRightInd w:val="0"/>
+        <w:spacing w:after="0" w:line="240" w:lineRule="auto"/>
+        <w:jc w:val="left"/>
+        <w:rPr>
+          <w:rFonts w:ascii="Consolas" w:hAnsi="Consolas" w:cs="Consolas"/>
+          <w:color w:val="000000"/>
+          <w:sz w:val="19"/>
+          <w:szCs w:val="19"/>
+        </w:rPr>
+      </w:pPr>
+      <w:r>
+        <w:rPr>
+          <w:rFonts w:ascii="Consolas" w:hAnsi="Consolas" w:cs="Consolas"/>
+          <w:color w:val="000000"/>
+          <w:sz w:val="19"/>
+          <w:szCs w:val="19"/>
+        </w:rPr>
+        <w:t xml:space="preserve">    </w:t>
+      </w:r>
+      <w:r>
+        <w:rPr>
+          <w:rFonts w:ascii="Consolas" w:hAnsi="Consolas" w:cs="Consolas"/>
+          <w:color w:val="0000FF"/>
+          <w:sz w:val="19"/>
+          <w:szCs w:val="19"/>
+        </w:rPr>
+        <w:t>DELETE</w:t>
+      </w:r>
+      <w:r>
+        <w:rPr>
+          <w:rFonts w:ascii="Consolas" w:hAnsi="Consolas" w:cs="Consolas"/>
+          <w:color w:val="000000"/>
+          <w:sz w:val="19"/>
+          <w:szCs w:val="19"/>
+        </w:rPr>
+        <w:t xml:space="preserve"> </w:t>
+      </w:r>
+      <w:r>
+        <w:rPr>
+          <w:rFonts w:ascii="Consolas" w:hAnsi="Consolas" w:cs="Consolas"/>
+          <w:color w:val="0000FF"/>
+          <w:sz w:val="19"/>
+          <w:szCs w:val="19"/>
+        </w:rPr>
+        <w:t>FROM</w:t>
+      </w:r>
+      <w:r>
+        <w:rPr>
+          <w:rFonts w:ascii="Consolas" w:hAnsi="Consolas" w:cs="Consolas"/>
+          <w:color w:val="000000"/>
+          <w:sz w:val="19"/>
+          <w:szCs w:val="19"/>
+        </w:rPr>
+        <w:t xml:space="preserve"> OTP_XACNHAN</w:t>
+      </w:r>
+    </w:p>
+    <w:p>
+      <w:pPr>
+        <w:autoSpaceDE w:val="0"/>
+        <w:autoSpaceDN w:val="0"/>
+        <w:adjustRightInd w:val="0"/>
+        <w:spacing w:after="0" w:line="240" w:lineRule="auto"/>
+        <w:jc w:val="left"/>
+        <w:rPr>
+          <w:rFonts w:ascii="Consolas" w:hAnsi="Consolas" w:cs="Consolas"/>
+          <w:color w:val="000000"/>
+          <w:sz w:val="19"/>
+          <w:szCs w:val="19"/>
+        </w:rPr>
+      </w:pPr>
+      <w:r>
+        <w:rPr>
+          <w:rFonts w:ascii="Consolas" w:hAnsi="Consolas" w:cs="Consolas"/>
+          <w:color w:val="000000"/>
+          <w:sz w:val="19"/>
+          <w:szCs w:val="19"/>
+        </w:rPr>
+        <w:t xml:space="preserve">    </w:t>
+      </w:r>
+      <w:r>
+        <w:rPr>
+          <w:rFonts w:ascii="Consolas" w:hAnsi="Consolas" w:cs="Consolas"/>
+          <w:color w:val="0000FF"/>
+          <w:sz w:val="19"/>
+          <w:szCs w:val="19"/>
+        </w:rPr>
+        <w:t>WHERE</w:t>
+      </w:r>
+      <w:r>
+        <w:rPr>
+          <w:rFonts w:ascii="Consolas" w:hAnsi="Consolas" w:cs="Consolas"/>
+          <w:color w:val="000000"/>
+          <w:sz w:val="19"/>
+          <w:szCs w:val="19"/>
+        </w:rPr>
+        <w:t xml:space="preserve"> </w:t>
+      </w:r>
+      <w:r>
+        <w:rPr>
+          <w:rFonts w:ascii="Consolas" w:hAnsi="Consolas" w:cs="Consolas"/>
+          <w:color w:val="FF00FF"/>
+          <w:sz w:val="19"/>
+          <w:szCs w:val="19"/>
+        </w:rPr>
+        <w:t>DATEDIFF</w:t>
+      </w:r>
+      <w:r>
+        <w:rPr>
+          <w:rFonts w:ascii="Consolas" w:hAnsi="Consolas" w:cs="Consolas"/>
+          <w:color w:val="808080"/>
+          <w:sz w:val="19"/>
+          <w:szCs w:val="19"/>
+        </w:rPr>
+        <w:t>(</w:t>
+      </w:r>
+      <w:r>
+        <w:rPr>
+          <w:rFonts w:ascii="Consolas" w:hAnsi="Consolas" w:cs="Consolas"/>
+          <w:color w:val="FF00FF"/>
+          <w:sz w:val="19"/>
+          <w:szCs w:val="19"/>
+        </w:rPr>
+        <w:t>MINUTE</w:t>
+      </w:r>
+      <w:r>
+        <w:rPr>
+          <w:rFonts w:ascii="Consolas" w:hAnsi="Consolas" w:cs="Consolas"/>
+          <w:color w:val="808080"/>
+          <w:sz w:val="19"/>
+          <w:szCs w:val="19"/>
+        </w:rPr>
+        <w:t>,</w:t>
+      </w:r>
+      <w:r>
+        <w:rPr>
+          <w:rFonts w:ascii="Consolas" w:hAnsi="Consolas" w:cs="Consolas"/>
+          <w:color w:val="000000"/>
+          <w:sz w:val="19"/>
+          <w:szCs w:val="19"/>
+        </w:rPr>
+        <w:t xml:space="preserve"> ThoiGianTao</w:t>
+      </w:r>
+      <w:r>
+        <w:rPr>
+          <w:rFonts w:ascii="Consolas" w:hAnsi="Consolas" w:cs="Consolas"/>
+          <w:color w:val="808080"/>
+          <w:sz w:val="19"/>
+          <w:szCs w:val="19"/>
+        </w:rPr>
+        <w:t>,</w:t>
+      </w:r>
+      <w:r>
+        <w:rPr>
+          <w:rFonts w:ascii="Consolas" w:hAnsi="Consolas" w:cs="Consolas"/>
+          <w:color w:val="000000"/>
+          <w:sz w:val="19"/>
+          <w:szCs w:val="19"/>
+        </w:rPr>
+        <w:t xml:space="preserve"> </w:t>
+      </w:r>
+      <w:r>
+        <w:rPr>
+          <w:rFonts w:ascii="Consolas" w:hAnsi="Consolas" w:cs="Consolas"/>
+          <w:color w:val="FF00FF"/>
+          <w:sz w:val="19"/>
+          <w:szCs w:val="19"/>
+        </w:rPr>
+        <w:t>GETDATE</w:t>
+      </w:r>
+      <w:r>
+        <w:rPr>
+          <w:rFonts w:ascii="Consolas" w:hAnsi="Consolas" w:cs="Consolas"/>
+          <w:color w:val="808080"/>
+          <w:sz w:val="19"/>
+          <w:szCs w:val="19"/>
+        </w:rPr>
+        <w:t>())</w:t>
+      </w:r>
+      <w:r>
+        <w:rPr>
+          <w:rFonts w:ascii="Consolas" w:hAnsi="Consolas" w:cs="Consolas"/>
+          <w:color w:val="000000"/>
+          <w:sz w:val="19"/>
+          <w:szCs w:val="19"/>
+        </w:rPr>
+        <w:t xml:space="preserve"> </w:t>
+      </w:r>
+      <w:r>
+        <w:rPr>
+          <w:rFonts w:ascii="Consolas" w:hAnsi="Consolas" w:cs="Consolas"/>
+          <w:color w:val="808080"/>
+          <w:sz w:val="19"/>
+          <w:szCs w:val="19"/>
+        </w:rPr>
+        <w:t>&gt;=</w:t>
+      </w:r>
+      <w:r>
+        <w:rPr>
+          <w:rFonts w:ascii="Consolas" w:hAnsi="Consolas" w:cs="Consolas"/>
+          <w:color w:val="000000"/>
+          <w:sz w:val="19"/>
+          <w:szCs w:val="19"/>
+        </w:rPr>
+        <w:t xml:space="preserve"> 5</w:t>
+      </w:r>
+      <w:r>
+        <w:rPr>
+          <w:rFonts w:ascii="Consolas" w:hAnsi="Consolas" w:cs="Consolas"/>
+          <w:color w:val="808080"/>
+          <w:sz w:val="19"/>
+          <w:szCs w:val="19"/>
+        </w:rPr>
+        <w:t>;</w:t>
+      </w:r>
+    </w:p>
+    <w:p>
+      <w:pPr>
+        <w:rPr>
+          <w:b/>
+          <w:bCs/>
+          <w:szCs w:val="26"/>
+        </w:rPr>
+      </w:pPr>
+      <w:r>
+        <w:rPr>
+          <w:rFonts w:ascii="Consolas" w:hAnsi="Consolas" w:cs="Consolas"/>
+          <w:color w:val="0000FF"/>
+          <w:sz w:val="19"/>
+          <w:szCs w:val="19"/>
+        </w:rPr>
+        <w:t>END</w:t>
+      </w:r>
+    </w:p>
+    <w:p>
+      <w:pPr>
+        <w:rPr>
+          <w:b/>
+          <w:bCs/>
+          <w:szCs w:val="26"/>
+        </w:rPr>
+      </w:pPr>
+    </w:p>
+    <w:p>
+      <w:pPr>
+        <w:rPr>
+          <w:b/>
+          <w:bCs/>
+          <w:szCs w:val="26"/>
+        </w:rPr>
+      </w:pPr>
+      <w:r>
+        <w:rPr>
+          <w:rFonts w:ascii="Segoe UI Emoji" w:eastAsia="Times New Roman" w:hAnsi="Segoe UI Emoji" w:cs="Segoe UI Emoji"/>
+          <w:b/>
+          <w:bCs/>
+          <w:sz w:val="36"/>
+          <w:szCs w:val="36"/>
+        </w:rPr>
+        <w:drawing>
+          <wp:inline distT="0" distB="0" distL="0" distR="0" wp14:anchorId="748808F8" wp14:editId="027D2A18">
+            <wp:extent cx="5760720" cy="5588635"/>
+            <wp:effectExtent l="0" t="0" r="0" b="0"/>
+            <wp:docPr id="1" name="Picture 1"/>
+            <wp:cNvGraphicFramePr>
+              <a:graphicFrameLocks xmlns:a="http://schemas.openxmlformats.org/drawingml/2006/main" noChangeAspect="1"/>
+            </wp:cNvGraphicFramePr>
+            <a:graphic xmlns:a="http://schemas.openxmlformats.org/drawingml/2006/main">
+              <a:graphicData uri="http://schemas.openxmlformats.org/drawingml/2006/picture">
+                <pic:pic xmlns:pic="http://schemas.openxmlformats.org/drawingml/2006/picture">
+                  <pic:nvPicPr>
+                    <pic:cNvPr id="1" name=""/>
+                    <pic:cNvPicPr/>
+                  </pic:nvPicPr>
+                  <pic:blipFill>
+                    <a:blip r:embed="rId5"/>
+                    <a:stretch>
+                      <a:fillRect/>
+                    </a:stretch>
+                  </pic:blipFill>
+                  <pic:spPr>
+                    <a:xfrm>
+                      <a:off x="0" y="0"/>
+                      <a:ext cx="5760720" cy="5588635"/>
+                    </a:xfrm>
+                    <a:prstGeom prst="rect">
+                      <a:avLst/>
+                    </a:prstGeom>
+                  </pic:spPr>
+                </pic:pic>
+              </a:graphicData>
+            </a:graphic>
+          </wp:inline>
+        </w:drawing>
+      </w:r>
+    </w:p>
+    <w:p>
+      <w:pPr>
+        <w:rPr>
+          <w:b/>
+          <w:bCs/>
+          <w:szCs w:val="26"/>
+        </w:rPr>
+      </w:pPr>
+      <w:r>
+        <w:rPr>
+          <w:b/>
+          <w:bCs/>
+          <w:szCs w:val="26"/>
+        </w:rPr>
+        <w:lastRenderedPageBreak/>
+        <w:drawing>
+          <wp:inline distT="0" distB="0" distL="0" distR="0" wp14:anchorId="4CDBB586" wp14:editId="0C12E723">
+            <wp:extent cx="5760720" cy="6108700"/>
+            <wp:effectExtent l="0" t="0" r="0" b="6350"/>
+            <wp:docPr id="2" name="Picture 2"/>
+            <wp:cNvGraphicFramePr>
+              <a:graphicFrameLocks xmlns:a="http://schemas.openxmlformats.org/drawingml/2006/main" noChangeAspect="1"/>
+            </wp:cNvGraphicFramePr>
+            <a:graphic xmlns:a="http://schemas.openxmlformats.org/drawingml/2006/main">
+              <a:graphicData uri="http://schemas.openxmlformats.org/drawingml/2006/picture">
+                <pic:pic xmlns:pic="http://schemas.openxmlformats.org/drawingml/2006/picture">
+                  <pic:nvPicPr>
+                    <pic:cNvPr id="1" name=""/>
+                    <pic:cNvPicPr/>
+                  </pic:nvPicPr>
+                  <pic:blipFill>
+                    <a:blip r:embed="rId6"/>
+                    <a:stretch>
+                      <a:fillRect/>
+                    </a:stretch>
+                  </pic:blipFill>
+                  <pic:spPr>
+                    <a:xfrm>
+                      <a:off x="0" y="0"/>
+                      <a:ext cx="5760720" cy="6108700"/>
+                    </a:xfrm>
+                    <a:prstGeom prst="rect">
+                      <a:avLst/>
+                    </a:prstGeom>
+                  </pic:spPr>
+                </pic:pic>
+              </a:graphicData>
+            </a:graphic>
+          </wp:inline>
+        </w:drawing>
+      </w:r>
+    </w:p>
+    <w:p>
+      <w:pPr>
+        <w:rPr>
+          <w:b/>
+          <w:bCs/>
+          <w:szCs w:val="26"/>
+        </w:rPr>
+      </w:pPr>
+      <w:r>
+        <w:rPr>
+          <w:b/>
+          <w:bCs/>
+          <w:szCs w:val="26"/>
+        </w:rPr>
+        <w:drawing>
+          <wp:inline distT="0" distB="0" distL="0" distR="0" wp14:anchorId="67AAF984" wp14:editId="2E9F3301">
+            <wp:extent cx="5760720" cy="1480185"/>
+            <wp:effectExtent l="0" t="0" r="0" b="5715"/>
+            <wp:docPr id="3" name="Picture 3"/>
+            <wp:cNvGraphicFramePr>
+              <a:graphicFrameLocks xmlns:a="http://schemas.openxmlformats.org/drawingml/2006/main" noChangeAspect="1"/>
+            </wp:cNvGraphicFramePr>
+            <a:graphic xmlns:a="http://schemas.openxmlformats.org/drawingml/2006/main">
+              <a:graphicData uri="http://schemas.openxmlformats.org/drawingml/2006/picture">
+                <pic:pic xmlns:pic="http://schemas.openxmlformats.org/drawingml/2006/picture">
+                  <pic:nvPicPr>
+                    <pic:cNvPr id="1" name=""/>
+                    <pic:cNvPicPr/>
+                  </pic:nvPicPr>
+                  <pic:blipFill>
+                    <a:blip r:embed="rId7"/>
+                    <a:stretch>
+                      <a:fillRect/>
+                    </a:stretch>
+                  </pic:blipFill>
+                  <pic:spPr>
+                    <a:xfrm>
+                      <a:off x="0" y="0"/>
+                      <a:ext cx="5760720" cy="1480185"/>
+                    </a:xfrm>
+                    <a:prstGeom prst="rect">
+                      <a:avLst/>
+                    </a:prstGeom>
+                  </pic:spPr>
+                </pic:pic>
+              </a:graphicData>
+            </a:graphic>
+          </wp:inline>
+        </w:drawing>
+      </w:r>
     </w:p>
     <w:sectPr>
       <w:pgSz w:w="11907" w:h="16840" w:code="9"/>
@@ -6674,6 +7880,127 @@
     </w:sectPr>
   </w:body>
 </w:document>
+</file>
+
+<file path=word/numbering.xml><?xml version="1.0" encoding="utf-8"?>
+<w:numbering xmlns:wpc="http://schemas.microsoft.com/office/word/2010/wordprocessingCanvas" xmlns:cx="http://schemas.microsoft.com/office/drawing/2014/chartex" xmlns:cx1="http://schemas.microsoft.com/office/drawing/2015/9/8/chartex" xmlns:cx2="http://schemas.microsoft.com/office/drawing/2015/10/21/chartex" xmlns:cx3="http://schemas.microsoft.com/office/drawing/2016/5/9/chartex" xmlns:cx4="http://schemas.microsoft.com/office/drawing/2016/5/10/chartex" xmlns:cx5="http://schemas.microsoft.com/office/drawing/2016/5/11/chartex" xmlns:cx6="http://schemas.microsoft.com/office/drawing/2016/5/12/chartex" xmlns:cx7="http://schemas.microsoft.com/office/drawing/2016/5/13/chartex" xmlns:cx8="http://schemas.microsoft.com/office/drawing/2016/5/14/chartex" xmlns:mc="http://schemas.openxmlformats.org/markup-compatibility/2006" xmlns:aink="http://schemas.microsoft.com/office/drawing/2016/ink" xmlns:am3d="http://schemas.microsoft.com/office/drawing/2017/model3d" xmlns:o="urn:schemas-microsoft-com:office:office" xmlns:r="http://schemas.openxmlformats.org/officeDocument/2006/relationships" xmlns:m="http://schemas.openxmlformats.org/officeDocument/2006/math" xmlns:v="urn:schemas-microsoft-com:vml" xmlns:wp14="http://schemas.microsoft.com/office/word/2010/wordprocessingDrawing" xmlns:wp="http://schemas.openxmlformats.org/drawingml/2006/wordprocessingDrawing" xmlns:w10="urn:schemas-microsoft-com:office:word" xmlns:w="http://schemas.openxmlformats.org/wordprocessingml/2006/main" xmlns:w14="http://schemas.microsoft.com/office/word/2010/wordml" xmlns:w15="http://schemas.microsoft.com/office/word/2012/wordml" xmlns:w16cex="http://schemas.microsoft.com/office/word/2018/wordml/cex" xmlns:w16cid="http://schemas.microsoft.com/office/word/2016/wordml/cid" xmlns:w16="http://schemas.microsoft.com/office/word/2018/wordml" xmlns:w16sdtdh="http://schemas.microsoft.com/office/word/2020/wordml/sdtdatahash" xmlns:w16se="http://schemas.microsoft.com/office/word/2015/wordml/symex" xmlns:wpg="http://schemas.microsoft.com/office/word/2010/wordprocessingGroup" xmlns:wpi="http://schemas.microsoft.com/office/word/2010/wordprocessingInk" xmlns:wne="http://schemas.microsoft.com/office/word/2006/wordml" xmlns:wps="http://schemas.microsoft.com/office/word/2010/wordprocessingShape" mc:Ignorable="w14 w15 w16se w16cid w16 w16cex w16sdtdh wp14">
+  <w:abstractNum w:abstractNumId="0" w15:restartNumberingAfterBreak="0">
+    <w:nsid w:val="1B88793C"/>
+    <w:multiLevelType w:val="multilevel"/>
+    <w:tmpl w:val="6CF6B6B0"/>
+    <w:lvl w:ilvl="0">
+      <w:start w:val="1"/>
+      <w:numFmt w:val="decimal"/>
+      <w:lvlText w:val="%1."/>
+      <w:lvlJc w:val="left"/>
+      <w:pPr>
+        <w:tabs>
+          <w:tab w:val="num" w:pos="720"/>
+        </w:tabs>
+        <w:ind w:left="720" w:hanging="360"/>
+      </w:pPr>
+    </w:lvl>
+    <w:lvl w:ilvl="1" w:tentative="1">
+      <w:start w:val="1"/>
+      <w:numFmt w:val="decimal"/>
+      <w:lvlText w:val="%2."/>
+      <w:lvlJc w:val="left"/>
+      <w:pPr>
+        <w:tabs>
+          <w:tab w:val="num" w:pos="1440"/>
+        </w:tabs>
+        <w:ind w:left="1440" w:hanging="360"/>
+      </w:pPr>
+    </w:lvl>
+    <w:lvl w:ilvl="2" w:tentative="1">
+      <w:start w:val="1"/>
+      <w:numFmt w:val="decimal"/>
+      <w:lvlText w:val="%3."/>
+      <w:lvlJc w:val="left"/>
+      <w:pPr>
+        <w:tabs>
+          <w:tab w:val="num" w:pos="2160"/>
+        </w:tabs>
+        <w:ind w:left="2160" w:hanging="360"/>
+      </w:pPr>
+    </w:lvl>
+    <w:lvl w:ilvl="3" w:tentative="1">
+      <w:start w:val="1"/>
+      <w:numFmt w:val="decimal"/>
+      <w:lvlText w:val="%4."/>
+      <w:lvlJc w:val="left"/>
+      <w:pPr>
+        <w:tabs>
+          <w:tab w:val="num" w:pos="2880"/>
+        </w:tabs>
+        <w:ind w:left="2880" w:hanging="360"/>
+      </w:pPr>
+    </w:lvl>
+    <w:lvl w:ilvl="4" w:tentative="1">
+      <w:start w:val="1"/>
+      <w:numFmt w:val="decimal"/>
+      <w:lvlText w:val="%5."/>
+      <w:lvlJc w:val="left"/>
+      <w:pPr>
+        <w:tabs>
+          <w:tab w:val="num" w:pos="3600"/>
+        </w:tabs>
+        <w:ind w:left="3600" w:hanging="360"/>
+      </w:pPr>
+    </w:lvl>
+    <w:lvl w:ilvl="5" w:tentative="1">
+      <w:start w:val="1"/>
+      <w:numFmt w:val="decimal"/>
+      <w:lvlText w:val="%6."/>
+      <w:lvlJc w:val="left"/>
+      <w:pPr>
+        <w:tabs>
+          <w:tab w:val="num" w:pos="4320"/>
+        </w:tabs>
+        <w:ind w:left="4320" w:hanging="360"/>
+      </w:pPr>
+    </w:lvl>
+    <w:lvl w:ilvl="6" w:tentative="1">
+      <w:start w:val="1"/>
+      <w:numFmt w:val="decimal"/>
+      <w:lvlText w:val="%7."/>
+      <w:lvlJc w:val="left"/>
+      <w:pPr>
+        <w:tabs>
+          <w:tab w:val="num" w:pos="5040"/>
+        </w:tabs>
+        <w:ind w:left="5040" w:hanging="360"/>
+      </w:pPr>
+    </w:lvl>
+    <w:lvl w:ilvl="7" w:tentative="1">
+      <w:start w:val="1"/>
+      <w:numFmt w:val="decimal"/>
+      <w:lvlText w:val="%8."/>
+      <w:lvlJc w:val="left"/>
+      <w:pPr>
+        <w:tabs>
+          <w:tab w:val="num" w:pos="5760"/>
+        </w:tabs>
+        <w:ind w:left="5760" w:hanging="360"/>
+      </w:pPr>
+    </w:lvl>
+    <w:lvl w:ilvl="8" w:tentative="1">
+      <w:start w:val="1"/>
+      <w:numFmt w:val="decimal"/>
+      <w:lvlText w:val="%9."/>
+      <w:lvlJc w:val="left"/>
+      <w:pPr>
+        <w:tabs>
+          <w:tab w:val="num" w:pos="6480"/>
+        </w:tabs>
+        <w:ind w:left="6480" w:hanging="360"/>
+      </w:pPr>
+    </w:lvl>
+  </w:abstractNum>
+  <w:num w:numId="1">
+    <w:abstractNumId w:val="0"/>
+  </w:num>
+</w:numbering>
 </file>
 
 <file path=word/styles.xml><?xml version="1.0" encoding="utf-8"?>
@@ -7113,7 +8440,6 @@
     <w:link w:val="Heading2Char"/>
     <w:autoRedefine/>
     <w:uiPriority w:val="9"/>
-    <w:semiHidden/>
     <w:unhideWhenUsed/>
     <w:qFormat/>
     <w:rsid w:val="00A04996"/>
@@ -7222,7 +8548,6 @@
     <w:basedOn w:val="DefaultParagraphFont"/>
     <w:link w:val="Heading2"/>
     <w:uiPriority w:val="9"/>
-    <w:semiHidden/>
     <w:rsid w:val="00A04996"/>
     <w:rPr>
       <w:rFonts w:ascii="Times New Roman" w:eastAsiaTheme="majorEastAsia" w:hAnsi="Times New Roman" w:cstheme="majorBidi"/>
@@ -7277,6 +8602,47 @@
     <w:rPr>
       <w:rFonts w:ascii="Times New Roman" w:hAnsi="Times New Roman"/>
       <w:sz w:val="26"/>
+    </w:rPr>
+  </w:style>
+  <w:style w:type="character" w:styleId="Strong">
+    <w:name w:val="Strong"/>
+    <w:basedOn w:val="DefaultParagraphFont"/>
+    <w:uiPriority w:val="22"/>
+    <w:qFormat/>
+    <w:rsid w:val="00AD4748"/>
+    <w:rPr>
+      <w:b/>
+      <w:bCs/>
+    </w:rPr>
+  </w:style>
+  <w:style w:type="character" w:styleId="HTMLCode">
+    <w:name w:val="HTML Code"/>
+    <w:basedOn w:val="DefaultParagraphFont"/>
+    <w:uiPriority w:val="99"/>
+    <w:semiHidden/>
+    <w:unhideWhenUsed/>
+    <w:rsid w:val="00AD4748"/>
+    <w:rPr>
+      <w:rFonts w:ascii="Courier New" w:eastAsia="Times New Roman" w:hAnsi="Courier New" w:cs="Courier New"/>
+      <w:sz w:val="20"/>
+      <w:szCs w:val="20"/>
+    </w:rPr>
+  </w:style>
+  <w:style w:type="paragraph" w:styleId="NormalWeb">
+    <w:name w:val="Normal (Web)"/>
+    <w:basedOn w:val="Normal"/>
+    <w:uiPriority w:val="99"/>
+    <w:semiHidden/>
+    <w:unhideWhenUsed/>
+    <w:rsid w:val="00AD4748"/>
+    <w:pPr>
+      <w:spacing w:before="100" w:beforeAutospacing="1" w:after="100" w:afterAutospacing="1" w:line="240" w:lineRule="auto"/>
+      <w:jc w:val="left"/>
+    </w:pPr>
+    <w:rPr>
+      <w:rFonts w:eastAsia="Times New Roman" w:cs="Times New Roman"/>
+      <w:sz w:val="24"/>
+      <w:szCs w:val="24"/>
     </w:rPr>
   </w:style>
 </w:styles>

</xml_diff>